<commit_message>
Reorganisation, Lab on APM in Nanodiagnosis added
</commit_message>
<xml_diff>
--- a/Solid_State_Electronics_Labs/7_sem/Lab19/report.docx
+++ b/Solid_State_Electronics_Labs/7_sem/Lab19/report.docx
@@ -6,6 +6,8 @@
       <w:pPr>
         <w:pStyle w:val="a3"/>
       </w:pPr>
+      <w:bookmarkStart w:id="0" w:name="_GoBack"/>
+      <w:bookmarkEnd w:id="0"/>
       <w:r>
         <w:t>Лабораторная работа №19</w:t>
       </w:r>
@@ -24,8 +26,6 @@
       <w:r>
         <w:t>и</w:t>
       </w:r>
-      <w:bookmarkStart w:id="0" w:name="_GoBack"/>
-      <w:bookmarkEnd w:id="0"/>
       <w:r>
         <w:t>в</w:t>
       </w:r>
@@ -296,8 +296,119 @@
           <w:noProof/>
         </w:rPr>
         <w:lastRenderedPageBreak/>
+        <mc:AlternateContent>
+          <mc:Choice Requires="wpi">
+            <w:drawing>
+              <wp:anchor distT="0" distB="0" distL="114300" distR="114300" simplePos="0" relativeHeight="251660288" behindDoc="0" locked="0" layoutInCell="1" allowOverlap="1" wp14:anchorId="050DF903" wp14:editId="43B5D8BB">
+                <wp:simplePos x="0" y="0"/>
+                <wp:positionH relativeFrom="column">
+                  <wp:posOffset>7320605</wp:posOffset>
+                </wp:positionH>
+                <wp:positionV relativeFrom="paragraph">
+                  <wp:posOffset>5855993</wp:posOffset>
+                </wp:positionV>
+                <wp:extent cx="31680" cy="515160"/>
+                <wp:effectExtent l="38100" t="38100" r="45085" b="56515"/>
+                <wp:wrapNone/>
+                <wp:docPr id="4" name="Рукописный ввод 4"/>
+                <wp:cNvGraphicFramePr/>
+                <a:graphic xmlns:a="http://schemas.openxmlformats.org/drawingml/2006/main">
+                  <a:graphicData uri="http://schemas.microsoft.com/office/word/2010/wordprocessingInk">
+                    <w14:contentPart bwMode="auto" r:id="rId5">
+                      <w14:nvContentPartPr>
+                        <w14:cNvContentPartPr/>
+                      </w14:nvContentPartPr>
+                      <w14:xfrm>
+                        <a:off x="0" y="0"/>
+                        <a:ext cx="31680" cy="515160"/>
+                      </w14:xfrm>
+                    </w14:contentPart>
+                  </a:graphicData>
+                </a:graphic>
+              </wp:anchor>
+            </w:drawing>
+          </mc:Choice>
+          <mc:Fallback>
+            <w:pict>
+              <v:shapetype w14:anchorId="3D2DB2EF" id="_x0000_t75" coordsize="21600,21600" o:spt="75" o:preferrelative="t" path="m@4@5l@4@11@9@11@9@5xe" filled="f" stroked="f">
+                <v:stroke joinstyle="miter"/>
+                <v:formulas>
+                  <v:f eqn="if lineDrawn pixelLineWidth 0"/>
+                  <v:f eqn="sum @0 1 0"/>
+                  <v:f eqn="sum 0 0 @1"/>
+                  <v:f eqn="prod @2 1 2"/>
+                  <v:f eqn="prod @3 21600 pixelWidth"/>
+                  <v:f eqn="prod @3 21600 pixelHeight"/>
+                  <v:f eqn="sum @0 0 1"/>
+                  <v:f eqn="prod @6 1 2"/>
+                  <v:f eqn="prod @7 21600 pixelWidth"/>
+                  <v:f eqn="sum @8 21600 0"/>
+                  <v:f eqn="prod @7 21600 pixelHeight"/>
+                  <v:f eqn="sum @10 21600 0"/>
+                </v:formulas>
+                <v:path o:extrusionok="f" gradientshapeok="t" o:connecttype="rect"/>
+                <o:lock v:ext="edit" aspectratio="t"/>
+              </v:shapetype>
+              <v:shape id="Рукописный ввод 4" o:spid="_x0000_s1026" type="#_x0000_t75" style="position:absolute;margin-left:575.75pt;margin-top:460.4pt;width:3.95pt;height:41.95pt;z-index:251660288;visibility:visible;mso-wrap-style:square;mso-wrap-distance-left:9pt;mso-wrap-distance-top:0;mso-wrap-distance-right:9pt;mso-wrap-distance-bottom:0;mso-position-horizontal:absolute;mso-position-horizontal-relative:text;mso-position-vertical:absolute;mso-position-vertical-relative:text" o:gfxdata="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">
+                <v:imagedata r:id="rId6" o:title=""/>
+              </v:shape>
+            </w:pict>
+          </mc:Fallback>
+        </mc:AlternateContent>
+      </w:r>
+      <w:r>
+        <w:rPr>
+          <w:rFonts w:eastAsiaTheme="minorEastAsia"/>
+          <w:noProof/>
+        </w:rPr>
+        <mc:AlternateContent>
+          <mc:Choice Requires="wpi">
+            <w:drawing>
+              <wp:anchor distT="0" distB="0" distL="114300" distR="114300" simplePos="0" relativeHeight="251659264" behindDoc="0" locked="0" layoutInCell="1" allowOverlap="1" wp14:anchorId="1F5A6D9B" wp14:editId="454A61CE">
+                <wp:simplePos x="0" y="0"/>
+                <wp:positionH relativeFrom="column">
+                  <wp:posOffset>5067168</wp:posOffset>
+                </wp:positionH>
+                <wp:positionV relativeFrom="paragraph">
+                  <wp:posOffset>5323696</wp:posOffset>
+                </wp:positionV>
+                <wp:extent cx="23760" cy="55800"/>
+                <wp:effectExtent l="38100" t="38100" r="52705" b="40005"/>
+                <wp:wrapNone/>
+                <wp:docPr id="3" name="Рукописный ввод 3"/>
+                <wp:cNvGraphicFramePr/>
+                <a:graphic xmlns:a="http://schemas.openxmlformats.org/drawingml/2006/main">
+                  <a:graphicData uri="http://schemas.microsoft.com/office/word/2010/wordprocessingInk">
+                    <w14:contentPart bwMode="auto" r:id="rId7">
+                      <w14:nvContentPartPr>
+                        <w14:cNvContentPartPr/>
+                      </w14:nvContentPartPr>
+                      <w14:xfrm>
+                        <a:off x="0" y="0"/>
+                        <a:ext cx="23760" cy="55800"/>
+                      </w14:xfrm>
+                    </w14:contentPart>
+                  </a:graphicData>
+                </a:graphic>
+              </wp:anchor>
+            </w:drawing>
+          </mc:Choice>
+          <mc:Fallback>
+            <w:pict>
+              <v:shape w14:anchorId="08364097" id="Рукописный ввод 3" o:spid="_x0000_s1026" type="#_x0000_t75" style="position:absolute;margin-left:398.3pt;margin-top:418.5pt;width:3.25pt;height:5.85pt;z-index:251659264;visibility:visible;mso-wrap-style:square;mso-wrap-distance-left:9pt;mso-wrap-distance-top:0;mso-wrap-distance-right:9pt;mso-wrap-distance-bottom:0;mso-position-horizontal:absolute;mso-position-horizontal-relative:text;mso-position-vertical:absolute;mso-position-vertical-relative:text" o:gfxdata="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">
+                <v:imagedata r:id="rId8" o:title=""/>
+              </v:shape>
+            </w:pict>
+          </mc:Fallback>
+        </mc:AlternateContent>
+      </w:r>
+      <w:r>
+        <w:rPr>
+          <w:rFonts w:eastAsiaTheme="minorEastAsia"/>
+          <w:noProof/>
+        </w:rPr>
         <w:drawing>
-          <wp:inline distT="0" distB="0" distL="0" distR="0" wp14:anchorId="21C6EFEC" wp14:editId="3C42984B">
+          <wp:inline distT="0" distB="0" distL="0" distR="0" wp14:anchorId="21C6EFEC" wp14:editId="4CE73A12">
             <wp:extent cx="5411745" cy="6137329"/>
             <wp:effectExtent l="0" t="0" r="0" b="0"/>
             <wp:docPr id="2" name="Рисунок 2"/>
@@ -314,7 +425,7 @@
                     </pic:cNvPicPr>
                   </pic:nvPicPr>
                   <pic:blipFill>
-                    <a:blip r:embed="rId5" cstate="print">
+                    <a:blip r:embed="rId9" cstate="print">
                       <a:extLst>
                         <a:ext uri="{28A0092B-C50C-407E-A947-70E740481C1C}">
                           <a14:useLocalDpi xmlns:a14="http://schemas.microsoft.com/office/drawing/2010/main" val="0"/>
@@ -329,7 +440,7 @@
                   <pic:spPr bwMode="auto">
                     <a:xfrm>
                       <a:off x="0" y="0"/>
-                      <a:ext cx="5454516" cy="6185835"/>
+                      <a:ext cx="5411745" cy="6137329"/>
                     </a:xfrm>
                     <a:prstGeom prst="rect">
                       <a:avLst/>
@@ -1330,6 +1441,68 @@
 </w:styles>
 </file>
 
+<file path=word/ink/ink1.xml><?xml version="1.0" encoding="utf-8"?>
+<inkml:ink xmlns:inkml="http://www.w3.org/2003/InkML">
+  <inkml:definitions>
+    <inkml:context xml:id="ctx0">
+      <inkml:inkSource xml:id="inkSrc0">
+        <inkml:traceFormat>
+          <inkml:channel name="X" type="integer" min="-2.14748E9" max="2.14748E9" units="cm"/>
+          <inkml:channel name="Y" type="integer" min="-2.14748E9" max="2.14748E9" units="cm"/>
+          <inkml:channel name="F" type="integer" max="32767" units="dev"/>
+          <inkml:channel name="OA" type="integer" max="360" units="deg"/>
+          <inkml:channel name="OE" type="integer" max="90" units="deg"/>
+        </inkml:traceFormat>
+        <inkml:channelProperties>
+          <inkml:channelProperty channel="X" name="resolution" value="1000" units="1/cm"/>
+          <inkml:channelProperty channel="Y" name="resolution" value="1000" units="1/cm"/>
+          <inkml:channelProperty channel="F" name="resolution" value="0" units="1/dev"/>
+          <inkml:channelProperty channel="OA" name="resolution" value="1000" units="1/deg"/>
+          <inkml:channelProperty channel="OE" name="resolution" value="1000" units="1/deg"/>
+        </inkml:channelProperties>
+      </inkml:inkSource>
+      <inkml:timestamp xml:id="ts0" timeString="2019-10-17T10:45:13.668"/>
+    </inkml:context>
+    <inkml:brush xml:id="br0">
+      <inkml:brushProperty name="width" value="0.05" units="cm"/>
+      <inkml:brushProperty name="height" value="0.05" units="cm"/>
+    </inkml:brush>
+  </inkml:definitions>
+  <inkml:trace contextRef="#ctx0" brushRef="#br0">5 1 4456 0 0,'0'75'195'0'0,"13"383"130"0"0,-7-300-407 0 0,-7 9 82 0 0,0-42 514 0 0,-12 136-481 0 0,5-76-150 0 0,8-184 213 0 0,0-1 2 0 0,2-1-106 0 0,0-1 0 0 0,0 1 0 0 0,0 0 0 0 0,-1-1 0 0 0,1 1 0 0 0,0-1-1 0 0,-1 0 1 0 0,1 1 0 0 0,0-3 8 0 0,0 2-12 0 0,11-11 44 0 0,-1-1 0 0 0,-1 0-1 0 0,-1-1 1 0 0,2-3-32 0 0,-3 2-80 0 0</inkml:trace>
+</inkml:ink>
+</file>
+
+<file path=word/ink/ink2.xml><?xml version="1.0" encoding="utf-8"?>
+<inkml:ink xmlns:inkml="http://www.w3.org/2003/InkML">
+  <inkml:definitions>
+    <inkml:context xml:id="ctx0">
+      <inkml:inkSource xml:id="inkSrc0">
+        <inkml:traceFormat>
+          <inkml:channel name="X" type="integer" min="-2.14748E9" max="2.14748E9" units="cm"/>
+          <inkml:channel name="Y" type="integer" min="-2.14748E9" max="2.14748E9" units="cm"/>
+          <inkml:channel name="F" type="integer" max="32767" units="dev"/>
+          <inkml:channel name="OA" type="integer" max="360" units="deg"/>
+          <inkml:channel name="OE" type="integer" max="90" units="deg"/>
+        </inkml:traceFormat>
+        <inkml:channelProperties>
+          <inkml:channelProperty channel="X" name="resolution" value="1000" units="1/cm"/>
+          <inkml:channelProperty channel="Y" name="resolution" value="1000" units="1/cm"/>
+          <inkml:channelProperty channel="F" name="resolution" value="0" units="1/dev"/>
+          <inkml:channelProperty channel="OA" name="resolution" value="1000" units="1/deg"/>
+          <inkml:channelProperty channel="OE" name="resolution" value="1000" units="1/deg"/>
+        </inkml:channelProperties>
+      </inkml:inkSource>
+      <inkml:timestamp xml:id="ts0" timeString="2019-10-17T09:51:43.966"/>
+    </inkml:context>
+    <inkml:brush xml:id="br0">
+      <inkml:brushProperty name="width" value="0.05" units="cm"/>
+      <inkml:brushProperty name="height" value="0.05" units="cm"/>
+    </inkml:brush>
+  </inkml:definitions>
+  <inkml:trace contextRef="#ctx0" brushRef="#br0">5 155 17167 0 0,'0'0'500'0'0,"0"0"0"0"0,-5-17 364 0 0,7 14-651 0 0,-1 1 0 0 0,1-1 0 0 0,-1 1 0 0 0,1-1 0 0 0,0 1 0 0 0,0 0 0 0 0,0 0 0 0 0,0 0-1 0 0,0 0 1 0 0,1 0 0 0 0,-1 1 0 0 0,2-1-213 0 0,13-13 608 0 0,-4-6-851 0 0,-12 17-221 0 0,1 1-1 0 0,-1 0 0 0 0,0-1 0 0 0,0 1 1 0 0,0-1-1 0 0,-1 1 0 0 0,1-1 0 0 0,-1 1 1 0 0,0-1-1 0 0,0 1 0 0 0,0-1 0 0 0,-1 1 1 0 0,1-1-1 0 0,-1 0 465 0 0,-4-16-2045 0 0</inkml:trace>
+</inkml:ink>
+</file>
+
 <file path=word/theme/theme1.xml><?xml version="1.0" encoding="utf-8"?>
 <a:theme xmlns:a="http://schemas.openxmlformats.org/drawingml/2006/main" name="Тема Office">
   <a:themeElements>

</xml_diff>